<commit_message>
Se marca el inicio del ejercicio 2
</commit_message>
<xml_diff>
--- a/#Ejercicios en JavaCC/Reporte de práctica.docx
+++ b/#Ejercicios en JavaCC/Reporte de práctica.docx
@@ -65,45 +65,25 @@
       <w:r>
         <w:t xml:space="preserve">Captura de pantalla </w:t>
       </w:r>
-      <w:r>
-        <w:fldChar w:fldCharType="begin"/>
-      </w:r>
-      <w:r>
-        <w:instrText xml:space="preserve"> STYLEREF 1 \s </w:instrText>
-      </w:r>
-      <w:r>
-        <w:fldChar w:fldCharType="separate"/>
-      </w:r>
-      <w:r>
-        <w:rPr>
-          <w:noProof/>
-        </w:rPr>
-        <w:t>I</w:t>
-      </w:r>
-      <w:r>
-        <w:fldChar w:fldCharType="end"/>
-      </w:r>
+      <w:fldSimple w:instr=" STYLEREF 1 \s ">
+        <w:r>
+          <w:rPr>
+            <w:noProof/>
+          </w:rPr>
+          <w:t>I</w:t>
+        </w:r>
+      </w:fldSimple>
       <w:r>
         <w:t>.</w:t>
       </w:r>
-      <w:r>
-        <w:fldChar w:fldCharType="begin"/>
-      </w:r>
-      <w:r>
-        <w:instrText xml:space="preserve"> SEQ Captura_de_pantalla \* ALPHABETIC \s 1 </w:instrText>
-      </w:r>
-      <w:r>
-        <w:fldChar w:fldCharType="separate"/>
-      </w:r>
-      <w:r>
-        <w:rPr>
-          <w:noProof/>
-        </w:rPr>
-        <w:t>A</w:t>
-      </w:r>
-      <w:r>
-        <w:fldChar w:fldCharType="end"/>
-      </w:r>
+      <w:fldSimple w:instr=" SEQ Captura_de_pantalla \* ALPHABETIC \s 1 ">
+        <w:r>
+          <w:rPr>
+            <w:noProof/>
+          </w:rPr>
+          <w:t>A</w:t>
+        </w:r>
+      </w:fldSimple>
       <w:r>
         <w:t xml:space="preserve"> - Página oficial de JavaCC</w:t>
       </w:r>
@@ -183,45 +163,25 @@
       <w:r>
         <w:t xml:space="preserve">Captura de pantalla </w:t>
       </w:r>
-      <w:r>
-        <w:fldChar w:fldCharType="begin"/>
-      </w:r>
-      <w:r>
-        <w:instrText xml:space="preserve"> STYLEREF 1 \s </w:instrText>
-      </w:r>
-      <w:r>
-        <w:fldChar w:fldCharType="separate"/>
-      </w:r>
-      <w:r>
-        <w:rPr>
-          <w:noProof/>
-        </w:rPr>
-        <w:t>I</w:t>
-      </w:r>
-      <w:r>
-        <w:fldChar w:fldCharType="end"/>
-      </w:r>
+      <w:fldSimple w:instr=" STYLEREF 1 \s ">
+        <w:r>
+          <w:rPr>
+            <w:noProof/>
+          </w:rPr>
+          <w:t>I</w:t>
+        </w:r>
+      </w:fldSimple>
       <w:r>
         <w:t>.</w:t>
       </w:r>
-      <w:r>
-        <w:fldChar w:fldCharType="begin"/>
-      </w:r>
-      <w:r>
-        <w:instrText xml:space="preserve"> SEQ Captura_de_pantalla \* ALPHABETIC \s 1 </w:instrText>
-      </w:r>
-      <w:r>
-        <w:fldChar w:fldCharType="separate"/>
-      </w:r>
-      <w:r>
-        <w:rPr>
-          <w:noProof/>
-        </w:rPr>
-        <w:t>B</w:t>
-      </w:r>
-      <w:r>
-        <w:fldChar w:fldCharType="end"/>
-      </w:r>
+      <w:fldSimple w:instr=" SEQ Captura_de_pantalla \* ALPHABETIC \s 1 ">
+        <w:r>
+          <w:rPr>
+            <w:noProof/>
+          </w:rPr>
+          <w:t>B</w:t>
+        </w:r>
+      </w:fldSimple>
       <w:r>
         <w:t xml:space="preserve"> - Carpeta para añadir a las variables de entorno</w:t>
       </w:r>
@@ -288,45 +248,25 @@
       <w:r>
         <w:t xml:space="preserve">Captura de pantalla </w:t>
       </w:r>
-      <w:r>
-        <w:fldChar w:fldCharType="begin"/>
-      </w:r>
-      <w:r>
-        <w:instrText xml:space="preserve"> STYLEREF 1 \s </w:instrText>
-      </w:r>
-      <w:r>
-        <w:fldChar w:fldCharType="separate"/>
-      </w:r>
-      <w:r>
-        <w:rPr>
-          <w:noProof/>
-        </w:rPr>
-        <w:t>I</w:t>
-      </w:r>
-      <w:r>
-        <w:fldChar w:fldCharType="end"/>
-      </w:r>
+      <w:fldSimple w:instr=" STYLEREF 1 \s ">
+        <w:r>
+          <w:rPr>
+            <w:noProof/>
+          </w:rPr>
+          <w:t>I</w:t>
+        </w:r>
+      </w:fldSimple>
       <w:r>
         <w:t>.</w:t>
       </w:r>
-      <w:r>
-        <w:fldChar w:fldCharType="begin"/>
-      </w:r>
-      <w:r>
-        <w:instrText xml:space="preserve"> SEQ Captura_de_pantalla \* ALPHABETIC \s 1 </w:instrText>
-      </w:r>
-      <w:r>
-        <w:fldChar w:fldCharType="separate"/>
-      </w:r>
-      <w:r>
-        <w:rPr>
-          <w:noProof/>
-        </w:rPr>
-        <w:t>C</w:t>
-      </w:r>
-      <w:r>
-        <w:fldChar w:fldCharType="end"/>
-      </w:r>
+      <w:fldSimple w:instr=" SEQ Captura_de_pantalla \* ALPHABETIC \s 1 ">
+        <w:r>
+          <w:rPr>
+            <w:noProof/>
+          </w:rPr>
+          <w:t>C</w:t>
+        </w:r>
+      </w:fldSimple>
       <w:r>
         <w:t xml:space="preserve"> - Primer paso para añadir variables de entorno</w:t>
       </w:r>
@@ -388,45 +328,25 @@
       <w:r>
         <w:t xml:space="preserve">Captura de pantalla </w:t>
       </w:r>
-      <w:r>
-        <w:fldChar w:fldCharType="begin"/>
-      </w:r>
-      <w:r>
-        <w:instrText xml:space="preserve"> STYLEREF 1 \s </w:instrText>
-      </w:r>
-      <w:r>
-        <w:fldChar w:fldCharType="separate"/>
-      </w:r>
-      <w:r>
-        <w:rPr>
-          <w:noProof/>
-        </w:rPr>
-        <w:t>I</w:t>
-      </w:r>
-      <w:r>
-        <w:fldChar w:fldCharType="end"/>
-      </w:r>
+      <w:fldSimple w:instr=" STYLEREF 1 \s ">
+        <w:r>
+          <w:rPr>
+            <w:noProof/>
+          </w:rPr>
+          <w:t>I</w:t>
+        </w:r>
+      </w:fldSimple>
       <w:r>
         <w:t>.</w:t>
       </w:r>
-      <w:r>
-        <w:fldChar w:fldCharType="begin"/>
-      </w:r>
-      <w:r>
-        <w:instrText xml:space="preserve"> SEQ Captura_de_pantalla \* ALPHABETIC \s 1 </w:instrText>
-      </w:r>
-      <w:r>
-        <w:fldChar w:fldCharType="separate"/>
-      </w:r>
-      <w:r>
-        <w:rPr>
-          <w:noProof/>
-        </w:rPr>
-        <w:t>D</w:t>
-      </w:r>
-      <w:r>
-        <w:fldChar w:fldCharType="end"/>
-      </w:r>
+      <w:fldSimple w:instr=" SEQ Captura_de_pantalla \* ALPHABETIC \s 1 ">
+        <w:r>
+          <w:rPr>
+            <w:noProof/>
+          </w:rPr>
+          <w:t>D</w:t>
+        </w:r>
+      </w:fldSimple>
       <w:r>
         <w:t xml:space="preserve"> - Segunda serie de pasos para añadir variables de entorno</w:t>
       </w:r>
@@ -531,45 +451,25 @@
       <w:r>
         <w:t xml:space="preserve">Captura de pantalla </w:t>
       </w:r>
-      <w:r>
-        <w:fldChar w:fldCharType="begin"/>
-      </w:r>
-      <w:r>
-        <w:instrText xml:space="preserve"> STYLEREF 1 \s </w:instrText>
-      </w:r>
-      <w:r>
-        <w:fldChar w:fldCharType="separate"/>
-      </w:r>
-      <w:r>
-        <w:rPr>
-          <w:noProof/>
-        </w:rPr>
-        <w:t>I</w:t>
-      </w:r>
-      <w:r>
-        <w:fldChar w:fldCharType="end"/>
-      </w:r>
+      <w:fldSimple w:instr=" STYLEREF 1 \s ">
+        <w:r>
+          <w:rPr>
+            <w:noProof/>
+          </w:rPr>
+          <w:t>I</w:t>
+        </w:r>
+      </w:fldSimple>
       <w:r>
         <w:t>.</w:t>
       </w:r>
-      <w:r>
-        <w:fldChar w:fldCharType="begin"/>
-      </w:r>
-      <w:r>
-        <w:instrText xml:space="preserve"> SEQ Captura_de_pantalla \* ALPHABETIC \s 1 </w:instrText>
-      </w:r>
-      <w:r>
-        <w:fldChar w:fldCharType="separate"/>
-      </w:r>
-      <w:r>
-        <w:rPr>
-          <w:noProof/>
-        </w:rPr>
-        <w:t>E</w:t>
-      </w:r>
-      <w:r>
-        <w:fldChar w:fldCharType="end"/>
-      </w:r>
+      <w:fldSimple w:instr=" SEQ Captura_de_pantalla \* ALPHABETIC \s 1 ">
+        <w:r>
+          <w:rPr>
+            <w:noProof/>
+          </w:rPr>
+          <w:t>E</w:t>
+        </w:r>
+      </w:fldSimple>
       <w:r>
         <w:t xml:space="preserve"> Tercer paso para añadir variables de entorno</w:t>
       </w:r>
@@ -635,45 +535,25 @@
       <w:r>
         <w:t xml:space="preserve">Captura de pantalla </w:t>
       </w:r>
-      <w:r>
-        <w:fldChar w:fldCharType="begin"/>
-      </w:r>
-      <w:r>
-        <w:instrText xml:space="preserve"> STYLEREF 1 \s </w:instrText>
-      </w:r>
-      <w:r>
-        <w:fldChar w:fldCharType="separate"/>
-      </w:r>
-      <w:r>
-        <w:rPr>
-          <w:noProof/>
-        </w:rPr>
-        <w:t>I</w:t>
-      </w:r>
-      <w:r>
-        <w:fldChar w:fldCharType="end"/>
-      </w:r>
+      <w:fldSimple w:instr=" STYLEREF 1 \s ">
+        <w:r>
+          <w:rPr>
+            <w:noProof/>
+          </w:rPr>
+          <w:t>I</w:t>
+        </w:r>
+      </w:fldSimple>
       <w:r>
         <w:t>.</w:t>
       </w:r>
-      <w:r>
-        <w:fldChar w:fldCharType="begin"/>
-      </w:r>
-      <w:r>
-        <w:instrText xml:space="preserve"> SEQ Captura_de_pantalla \* ALPHABETIC \s 1 </w:instrText>
-      </w:r>
-      <w:r>
-        <w:fldChar w:fldCharType="separate"/>
-      </w:r>
-      <w:r>
-        <w:rPr>
-          <w:noProof/>
-        </w:rPr>
-        <w:t>F</w:t>
-      </w:r>
-      <w:r>
-        <w:fldChar w:fldCharType="end"/>
-      </w:r>
+      <w:fldSimple w:instr=" SEQ Captura_de_pantalla \* ALPHABETIC \s 1 ">
+        <w:r>
+          <w:rPr>
+            <w:noProof/>
+          </w:rPr>
+          <w:t>F</w:t>
+        </w:r>
+      </w:fldSimple>
       <w:r>
         <w:t xml:space="preserve"> Cuarta serie de pasos para añadir variables de entorno</w:t>
       </w:r>
@@ -751,45 +631,25 @@
       <w:r>
         <w:t xml:space="preserve">Captura de pantalla </w:t>
       </w:r>
-      <w:r>
-        <w:fldChar w:fldCharType="begin"/>
-      </w:r>
-      <w:r>
-        <w:instrText xml:space="preserve"> STYLEREF 1 \s </w:instrText>
-      </w:r>
-      <w:r>
-        <w:fldChar w:fldCharType="separate"/>
-      </w:r>
-      <w:r>
-        <w:rPr>
-          <w:noProof/>
-        </w:rPr>
-        <w:t>II</w:t>
-      </w:r>
-      <w:r>
-        <w:fldChar w:fldCharType="end"/>
-      </w:r>
+      <w:fldSimple w:instr=" STYLEREF 1 \s ">
+        <w:r>
+          <w:rPr>
+            <w:noProof/>
+          </w:rPr>
+          <w:t>II</w:t>
+        </w:r>
+      </w:fldSimple>
       <w:r>
         <w:t>.</w:t>
       </w:r>
-      <w:r>
-        <w:fldChar w:fldCharType="begin"/>
-      </w:r>
-      <w:r>
-        <w:instrText xml:space="preserve"> SEQ Captura_de_pantalla \* ALPHABETIC \s 1 </w:instrText>
-      </w:r>
-      <w:r>
-        <w:fldChar w:fldCharType="separate"/>
-      </w:r>
-      <w:r>
-        <w:rPr>
-          <w:noProof/>
-        </w:rPr>
-        <w:t>A</w:t>
-      </w:r>
-      <w:r>
-        <w:fldChar w:fldCharType="end"/>
-      </w:r>
+      <w:fldSimple w:instr=" SEQ Captura_de_pantalla \* ALPHABETIC \s 1 ">
+        <w:r>
+          <w:rPr>
+            <w:noProof/>
+          </w:rPr>
+          <w:t>A</w:t>
+        </w:r>
+      </w:fldSimple>
       <w:r>
         <w:t xml:space="preserve"> - Creación del archivo del ejercicio 1</w:t>
       </w:r>
@@ -1053,7 +913,6 @@
         </w:rPr>
         <w:t xml:space="preserve"> [] args) </w:t>
       </w:r>
-      <w:proofErr w:type="spellStart"/>
       <w:r>
         <w:rPr>
           <w:rFonts w:ascii="Consolas" w:hAnsi="Consolas" w:cs="Courier New"/>
@@ -1063,7 +922,6 @@
         </w:rPr>
         <w:t>throws</w:t>
       </w:r>
-      <w:proofErr w:type="spellEnd"/>
       <w:r>
         <w:rPr>
           <w:rFonts w:ascii="Consolas" w:hAnsi="Consolas" w:cs="Courier New"/>
@@ -2176,27 +2034,7 @@
           <w:sz w:val="17"/>
           <w:szCs w:val="17"/>
         </w:rPr>
-        <w:t>"+</w:t>
-      </w:r>
-      <w:proofErr w:type="spellStart"/>
-      <w:r>
-        <w:rPr>
-          <w:rFonts w:ascii="Consolas" w:hAnsi="Consolas" w:cs="Courier New"/>
-          <w:color w:val="008000"/>
-          <w:sz w:val="17"/>
-          <w:szCs w:val="17"/>
-        </w:rPr>
-        <w:t>image</w:t>
-      </w:r>
-      <w:proofErr w:type="spellEnd"/>
-      <w:r>
-        <w:rPr>
-          <w:rFonts w:ascii="Consolas" w:hAnsi="Consolas" w:cs="Courier New"/>
-          <w:color w:val="008000"/>
-          <w:sz w:val="17"/>
-          <w:szCs w:val="17"/>
-        </w:rPr>
-        <w:t>);}</w:t>
+        <w:t>"+image);}</w:t>
       </w:r>
     </w:p>
     <w:p>
@@ -2279,27 +2117,7 @@
           <w:sz w:val="17"/>
           <w:szCs w:val="17"/>
         </w:rPr>
-        <w:t>"+</w:t>
-      </w:r>
-      <w:proofErr w:type="spellStart"/>
-      <w:r>
-        <w:rPr>
-          <w:rFonts w:ascii="Consolas" w:hAnsi="Consolas" w:cs="Courier New"/>
-          <w:color w:val="008000"/>
-          <w:sz w:val="17"/>
-          <w:szCs w:val="17"/>
-        </w:rPr>
-        <w:t>image</w:t>
-      </w:r>
-      <w:proofErr w:type="spellEnd"/>
-      <w:r>
-        <w:rPr>
-          <w:rFonts w:ascii="Consolas" w:hAnsi="Consolas" w:cs="Courier New"/>
-          <w:color w:val="008000"/>
-          <w:sz w:val="17"/>
-          <w:szCs w:val="17"/>
-        </w:rPr>
-        <w:t>);}</w:t>
+        <w:t>"+image);}</w:t>
       </w:r>
     </w:p>
     <w:p>
@@ -2348,7 +2166,6 @@
         </w:rPr>
         <w:t>&lt;IF "</w:t>
       </w:r>
-      <w:proofErr w:type="spellStart"/>
       <w:r>
         <w:rPr>
           <w:rFonts w:ascii="Consolas" w:hAnsi="Consolas" w:cs="Courier New"/>
@@ -2358,7 +2175,6 @@
         </w:rPr>
         <w:t>ien</w:t>
       </w:r>
-      <w:proofErr w:type="spellEnd"/>
       <w:r>
         <w:rPr>
           <w:rFonts w:ascii="Consolas" w:hAnsi="Consolas" w:cs="Courier New"/>
@@ -2384,27 +2200,7 @@
           <w:sz w:val="17"/>
           <w:szCs w:val="17"/>
         </w:rPr>
-        <w:t>"+</w:t>
-      </w:r>
-      <w:proofErr w:type="spellStart"/>
-      <w:r>
-        <w:rPr>
-          <w:rFonts w:ascii="Consolas" w:hAnsi="Consolas" w:cs="Courier New"/>
-          <w:color w:val="008000"/>
-          <w:sz w:val="17"/>
-          <w:szCs w:val="17"/>
-        </w:rPr>
-        <w:t>image</w:t>
-      </w:r>
-      <w:proofErr w:type="spellEnd"/>
-      <w:r>
-        <w:rPr>
-          <w:rFonts w:ascii="Consolas" w:hAnsi="Consolas" w:cs="Courier New"/>
-          <w:color w:val="008000"/>
-          <w:sz w:val="17"/>
-          <w:szCs w:val="17"/>
-        </w:rPr>
-        <w:t>);}</w:t>
+        <w:t>"+image);}</w:t>
       </w:r>
     </w:p>
     <w:p>
@@ -2628,27 +2424,7 @@
           <w:sz w:val="17"/>
           <w:szCs w:val="17"/>
         </w:rPr>
-        <w:t>"+</w:t>
-      </w:r>
-      <w:proofErr w:type="spellStart"/>
-      <w:r>
-        <w:rPr>
-          <w:rFonts w:ascii="Consolas" w:hAnsi="Consolas" w:cs="Courier New"/>
-          <w:color w:val="008000"/>
-          <w:sz w:val="17"/>
-          <w:szCs w:val="17"/>
-        </w:rPr>
-        <w:t>image</w:t>
-      </w:r>
-      <w:proofErr w:type="spellEnd"/>
-      <w:r>
-        <w:rPr>
-          <w:rFonts w:ascii="Consolas" w:hAnsi="Consolas" w:cs="Courier New"/>
-          <w:color w:val="008000"/>
-          <w:sz w:val="17"/>
-          <w:szCs w:val="17"/>
-        </w:rPr>
-        <w:t>);}</w:t>
+        <w:t>"+image);}</w:t>
       </w:r>
     </w:p>
     <w:p>
@@ -2731,27 +2507,7 @@
           <w:sz w:val="17"/>
           <w:szCs w:val="17"/>
         </w:rPr>
-        <w:t>"+</w:t>
-      </w:r>
-      <w:proofErr w:type="spellStart"/>
-      <w:r>
-        <w:rPr>
-          <w:rFonts w:ascii="Consolas" w:hAnsi="Consolas" w:cs="Courier New"/>
-          <w:color w:val="008000"/>
-          <w:sz w:val="17"/>
-          <w:szCs w:val="17"/>
-        </w:rPr>
-        <w:t>image</w:t>
-      </w:r>
-      <w:proofErr w:type="spellEnd"/>
-      <w:r>
-        <w:rPr>
-          <w:rFonts w:ascii="Consolas" w:hAnsi="Consolas" w:cs="Courier New"/>
-          <w:color w:val="008000"/>
-          <w:sz w:val="17"/>
-          <w:szCs w:val="17"/>
-        </w:rPr>
-        <w:t>);}</w:t>
+        <w:t>"+image);}</w:t>
       </w:r>
     </w:p>
     <w:p>
@@ -2834,27 +2590,7 @@
           <w:sz w:val="17"/>
           <w:szCs w:val="17"/>
         </w:rPr>
-        <w:t>"+</w:t>
-      </w:r>
-      <w:proofErr w:type="spellStart"/>
-      <w:r>
-        <w:rPr>
-          <w:rFonts w:ascii="Consolas" w:hAnsi="Consolas" w:cs="Courier New"/>
-          <w:color w:val="008000"/>
-          <w:sz w:val="17"/>
-          <w:szCs w:val="17"/>
-        </w:rPr>
-        <w:t>image</w:t>
-      </w:r>
-      <w:proofErr w:type="spellEnd"/>
-      <w:r>
-        <w:rPr>
-          <w:rFonts w:ascii="Consolas" w:hAnsi="Consolas" w:cs="Courier New"/>
-          <w:color w:val="008000"/>
-          <w:sz w:val="17"/>
-          <w:szCs w:val="17"/>
-        </w:rPr>
-        <w:t>);}</w:t>
+        <w:t>"+image);}</w:t>
       </w:r>
     </w:p>
     <w:p>
@@ -2937,27 +2673,7 @@
           <w:sz w:val="17"/>
           <w:szCs w:val="17"/>
         </w:rPr>
-        <w:t>"+</w:t>
-      </w:r>
-      <w:proofErr w:type="spellStart"/>
-      <w:r>
-        <w:rPr>
-          <w:rFonts w:ascii="Consolas" w:hAnsi="Consolas" w:cs="Courier New"/>
-          <w:color w:val="008000"/>
-          <w:sz w:val="17"/>
-          <w:szCs w:val="17"/>
-        </w:rPr>
-        <w:t>image</w:t>
-      </w:r>
-      <w:proofErr w:type="spellEnd"/>
-      <w:r>
-        <w:rPr>
-          <w:rFonts w:ascii="Consolas" w:hAnsi="Consolas" w:cs="Courier New"/>
-          <w:color w:val="008000"/>
-          <w:sz w:val="17"/>
-          <w:szCs w:val="17"/>
-        </w:rPr>
-        <w:t>);}</w:t>
+        <w:t>"+image);}</w:t>
       </w:r>
     </w:p>
     <w:p>
@@ -3040,27 +2756,7 @@
           <w:sz w:val="17"/>
           <w:szCs w:val="17"/>
         </w:rPr>
-        <w:t>"+</w:t>
-      </w:r>
-      <w:proofErr w:type="spellStart"/>
-      <w:r>
-        <w:rPr>
-          <w:rFonts w:ascii="Consolas" w:hAnsi="Consolas" w:cs="Courier New"/>
-          <w:color w:val="008000"/>
-          <w:sz w:val="17"/>
-          <w:szCs w:val="17"/>
-        </w:rPr>
-        <w:t>image</w:t>
-      </w:r>
-      <w:proofErr w:type="spellEnd"/>
-      <w:r>
-        <w:rPr>
-          <w:rFonts w:ascii="Consolas" w:hAnsi="Consolas" w:cs="Courier New"/>
-          <w:color w:val="008000"/>
-          <w:sz w:val="17"/>
-          <w:szCs w:val="17"/>
-        </w:rPr>
-        <w:t>);}</w:t>
+        <w:t>"+image);}</w:t>
       </w:r>
     </w:p>
     <w:p>
@@ -3266,27 +2962,7 @@
           <w:sz w:val="17"/>
           <w:szCs w:val="17"/>
         </w:rPr>
-        <w:t>" &gt; {</w:t>
-      </w:r>
-      <w:proofErr w:type="spellStart"/>
-      <w:r>
-        <w:rPr>
-          <w:rFonts w:ascii="Consolas" w:hAnsi="Consolas" w:cs="Courier New"/>
-          <w:color w:val="008000"/>
-          <w:sz w:val="17"/>
-          <w:szCs w:val="17"/>
-        </w:rPr>
-        <w:t>System.out.print.ln</w:t>
-      </w:r>
-      <w:proofErr w:type="spellEnd"/>
-      <w:r>
-        <w:rPr>
-          <w:rFonts w:ascii="Consolas" w:hAnsi="Consolas" w:cs="Courier New"/>
-          <w:color w:val="008000"/>
-          <w:sz w:val="17"/>
-          <w:szCs w:val="17"/>
-        </w:rPr>
-        <w:t>("</w:t>
+        <w:t>" &gt; {System.out.print.ln("</w:t>
       </w:r>
       <w:r>
         <w:rPr>
@@ -3304,27 +2980,7 @@
           <w:sz w:val="17"/>
           <w:szCs w:val="17"/>
         </w:rPr>
-        <w:t>"+</w:t>
-      </w:r>
-      <w:proofErr w:type="spellStart"/>
-      <w:r>
-        <w:rPr>
-          <w:rFonts w:ascii="Consolas" w:hAnsi="Consolas" w:cs="Courier New"/>
-          <w:color w:val="008000"/>
-          <w:sz w:val="17"/>
-          <w:szCs w:val="17"/>
-        </w:rPr>
-        <w:t>image</w:t>
-      </w:r>
-      <w:proofErr w:type="spellEnd"/>
-      <w:r>
-        <w:rPr>
-          <w:rFonts w:ascii="Consolas" w:hAnsi="Consolas" w:cs="Courier New"/>
-          <w:color w:val="008000"/>
-          <w:sz w:val="17"/>
-          <w:szCs w:val="17"/>
-        </w:rPr>
-        <w:t>+"</w:t>
+        <w:t>"+image+"</w:t>
       </w:r>
       <w:r>
         <w:rPr>
@@ -3408,27 +3064,7 @@
           <w:sz w:val="17"/>
           <w:szCs w:val="17"/>
         </w:rPr>
-        <w:t>" &gt; {</w:t>
-      </w:r>
-      <w:proofErr w:type="spellStart"/>
-      <w:r>
-        <w:rPr>
-          <w:rFonts w:ascii="Consolas" w:hAnsi="Consolas" w:cs="Courier New"/>
-          <w:color w:val="008000"/>
-          <w:sz w:val="17"/>
-          <w:szCs w:val="17"/>
-        </w:rPr>
-        <w:t>System.out.print.ln</w:t>
-      </w:r>
-      <w:proofErr w:type="spellEnd"/>
-      <w:r>
-        <w:rPr>
-          <w:rFonts w:ascii="Consolas" w:hAnsi="Consolas" w:cs="Courier New"/>
-          <w:color w:val="008000"/>
-          <w:sz w:val="17"/>
-          <w:szCs w:val="17"/>
-        </w:rPr>
-        <w:t>("</w:t>
+        <w:t>" &gt; {System.out.print.ln("</w:t>
       </w:r>
       <w:r>
         <w:rPr>
@@ -3446,27 +3082,7 @@
           <w:sz w:val="17"/>
           <w:szCs w:val="17"/>
         </w:rPr>
-        <w:t>"+</w:t>
-      </w:r>
-      <w:proofErr w:type="spellStart"/>
-      <w:r>
-        <w:rPr>
-          <w:rFonts w:ascii="Consolas" w:hAnsi="Consolas" w:cs="Courier New"/>
-          <w:color w:val="008000"/>
-          <w:sz w:val="17"/>
-          <w:szCs w:val="17"/>
-        </w:rPr>
-        <w:t>image</w:t>
-      </w:r>
-      <w:proofErr w:type="spellEnd"/>
-      <w:r>
-        <w:rPr>
-          <w:rFonts w:ascii="Consolas" w:hAnsi="Consolas" w:cs="Courier New"/>
-          <w:color w:val="008000"/>
-          <w:sz w:val="17"/>
-          <w:szCs w:val="17"/>
-        </w:rPr>
-        <w:t>);}</w:t>
+        <w:t>"+image);}</w:t>
       </w:r>
     </w:p>
     <w:p>
@@ -3656,7 +3272,6 @@
         </w:rPr>
         <w:t>&lt;INT: "</w:t>
       </w:r>
-      <w:proofErr w:type="spellStart"/>
       <w:r>
         <w:rPr>
           <w:rFonts w:ascii="Consolas" w:hAnsi="Consolas" w:cs="Courier New"/>
@@ -3666,35 +3281,14 @@
         </w:rPr>
         <w:t>inum</w:t>
       </w:r>
-      <w:proofErr w:type="spellEnd"/>
-      <w:r>
-        <w:rPr>
-          <w:rFonts w:ascii="Consolas" w:hAnsi="Consolas" w:cs="Courier New"/>
-          <w:color w:val="008000"/>
-          <w:sz w:val="17"/>
-          <w:szCs w:val="17"/>
-        </w:rPr>
-        <w:t>" &gt; {</w:t>
-      </w:r>
-      <w:proofErr w:type="spellStart"/>
-      <w:r>
-        <w:rPr>
-          <w:rFonts w:ascii="Consolas" w:hAnsi="Consolas" w:cs="Courier New"/>
-          <w:color w:val="008000"/>
-          <w:sz w:val="17"/>
-          <w:szCs w:val="17"/>
-        </w:rPr>
-        <w:t>System.out.print.ln</w:t>
-      </w:r>
-      <w:proofErr w:type="spellEnd"/>
-      <w:r>
-        <w:rPr>
-          <w:rFonts w:ascii="Consolas" w:hAnsi="Consolas" w:cs="Courier New"/>
-          <w:color w:val="008000"/>
-          <w:sz w:val="17"/>
-          <w:szCs w:val="17"/>
-        </w:rPr>
-        <w:t>("</w:t>
+      <w:r>
+        <w:rPr>
+          <w:rFonts w:ascii="Consolas" w:hAnsi="Consolas" w:cs="Courier New"/>
+          <w:color w:val="008000"/>
+          <w:sz w:val="17"/>
+          <w:szCs w:val="17"/>
+        </w:rPr>
+        <w:t>" &gt; {System.out.print.ln("</w:t>
       </w:r>
       <w:r>
         <w:rPr>
@@ -3712,27 +3306,7 @@
           <w:sz w:val="17"/>
           <w:szCs w:val="17"/>
         </w:rPr>
-        <w:t>"+</w:t>
-      </w:r>
-      <w:proofErr w:type="spellStart"/>
-      <w:r>
-        <w:rPr>
-          <w:rFonts w:ascii="Consolas" w:hAnsi="Consolas" w:cs="Courier New"/>
-          <w:color w:val="008000"/>
-          <w:sz w:val="17"/>
-          <w:szCs w:val="17"/>
-        </w:rPr>
-        <w:t>image</w:t>
-      </w:r>
-      <w:proofErr w:type="spellEnd"/>
-      <w:r>
-        <w:rPr>
-          <w:rFonts w:ascii="Consolas" w:hAnsi="Consolas" w:cs="Courier New"/>
-          <w:color w:val="008000"/>
-          <w:sz w:val="17"/>
-          <w:szCs w:val="17"/>
-        </w:rPr>
-        <w:t>+"</w:t>
+        <w:t>"+image+"</w:t>
       </w:r>
       <w:r>
         <w:rPr>
@@ -3833,27 +3407,7 @@
           <w:sz w:val="17"/>
           <w:szCs w:val="17"/>
         </w:rPr>
-        <w:t>"])+ &gt; {</w:t>
-      </w:r>
-      <w:proofErr w:type="spellStart"/>
-      <w:r>
-        <w:rPr>
-          <w:rFonts w:ascii="Consolas" w:hAnsi="Consolas" w:cs="Courier New"/>
-          <w:color w:val="008000"/>
-          <w:sz w:val="17"/>
-          <w:szCs w:val="17"/>
-        </w:rPr>
-        <w:t>System.out.print.ln</w:t>
-      </w:r>
-      <w:proofErr w:type="spellEnd"/>
-      <w:r>
-        <w:rPr>
-          <w:rFonts w:ascii="Consolas" w:hAnsi="Consolas" w:cs="Courier New"/>
-          <w:color w:val="008000"/>
-          <w:sz w:val="17"/>
-          <w:szCs w:val="17"/>
-        </w:rPr>
-        <w:t>("</w:t>
+        <w:t>"])+ &gt; {System.out.print.ln("</w:t>
       </w:r>
       <w:r>
         <w:rPr>
@@ -3871,27 +3425,7 @@
           <w:sz w:val="17"/>
           <w:szCs w:val="17"/>
         </w:rPr>
-        <w:t>"+</w:t>
-      </w:r>
-      <w:proofErr w:type="spellStart"/>
-      <w:r>
-        <w:rPr>
-          <w:rFonts w:ascii="Consolas" w:hAnsi="Consolas" w:cs="Courier New"/>
-          <w:color w:val="008000"/>
-          <w:sz w:val="17"/>
-          <w:szCs w:val="17"/>
-        </w:rPr>
-        <w:t>image</w:t>
-      </w:r>
-      <w:proofErr w:type="spellEnd"/>
-      <w:r>
-        <w:rPr>
-          <w:rFonts w:ascii="Consolas" w:hAnsi="Consolas" w:cs="Courier New"/>
-          <w:color w:val="008000"/>
-          <w:sz w:val="17"/>
-          <w:szCs w:val="17"/>
-        </w:rPr>
-        <w:t>+"</w:t>
+        <w:t>"+image+"</w:t>
       </w:r>
       <w:r>
         <w:rPr>
@@ -3976,7 +3510,6 @@
         </w:rPr>
         <w:t>"-"</w:t>
       </w:r>
-      <w:proofErr w:type="spellStart"/>
       <w:r>
         <w:rPr>
           <w:rFonts w:ascii="Consolas" w:hAnsi="Consolas" w:cs="Courier New"/>
@@ -4004,7 +3537,6 @@
         </w:rPr>
         <w:t>A</w:t>
       </w:r>
-      <w:proofErr w:type="spellEnd"/>
       <w:r>
         <w:rPr>
           <w:rFonts w:ascii="Consolas" w:hAnsi="Consolas" w:cs="Courier New"/>
@@ -4156,27 +3688,7 @@
           <w:sz w:val="17"/>
           <w:szCs w:val="17"/>
         </w:rPr>
-        <w:t>"])*&gt; {</w:t>
-      </w:r>
-      <w:proofErr w:type="spellStart"/>
-      <w:r>
-        <w:rPr>
-          <w:rFonts w:ascii="Consolas" w:hAnsi="Consolas" w:cs="Courier New"/>
-          <w:color w:val="008000"/>
-          <w:sz w:val="17"/>
-          <w:szCs w:val="17"/>
-        </w:rPr>
-        <w:t>System.out.print.ln</w:t>
-      </w:r>
-      <w:proofErr w:type="spellEnd"/>
-      <w:r>
-        <w:rPr>
-          <w:rFonts w:ascii="Consolas" w:hAnsi="Consolas" w:cs="Courier New"/>
-          <w:color w:val="008000"/>
-          <w:sz w:val="17"/>
-          <w:szCs w:val="17"/>
-        </w:rPr>
-        <w:t>("</w:t>
+        <w:t>"])*&gt; {System.out.print.ln("</w:t>
       </w:r>
       <w:r>
         <w:rPr>
@@ -4194,27 +3706,7 @@
           <w:sz w:val="17"/>
           <w:szCs w:val="17"/>
         </w:rPr>
-        <w:t>"+</w:t>
-      </w:r>
-      <w:proofErr w:type="spellStart"/>
-      <w:r>
-        <w:rPr>
-          <w:rFonts w:ascii="Consolas" w:hAnsi="Consolas" w:cs="Courier New"/>
-          <w:color w:val="008000"/>
-          <w:sz w:val="17"/>
-          <w:szCs w:val="17"/>
-        </w:rPr>
-        <w:t>image</w:t>
-      </w:r>
-      <w:proofErr w:type="spellEnd"/>
-      <w:r>
-        <w:rPr>
-          <w:rFonts w:ascii="Consolas" w:hAnsi="Consolas" w:cs="Courier New"/>
-          <w:color w:val="008000"/>
-          <w:sz w:val="17"/>
-          <w:szCs w:val="17"/>
-        </w:rPr>
-        <w:t>+"</w:t>
+        <w:t>"+image+"</w:t>
       </w:r>
       <w:r>
         <w:rPr>
@@ -4588,7 +4080,11 @@
         <w:t>2do ejercicio en JavaCC</w:t>
       </w:r>
     </w:p>
-    <w:p/>
+    <w:p>
+      <w:r>
+        <w:t>Inicio del ejercicio</w:t>
+      </w:r>
+    </w:p>
     <w:p>
       <w:pPr>
         <w:pStyle w:val="Ttulo1"/>
@@ -6334,6 +5830,7 @@
   <w:style w:type="character" w:default="1" w:styleId="Fuentedeprrafopredeter">
     <w:name w:val="Default Paragraph Font"/>
     <w:uiPriority w:val="1"/>
+    <w:semiHidden/>
     <w:unhideWhenUsed/>
   </w:style>
   <w:style w:type="table" w:default="1" w:styleId="Tablanormal">

</xml_diff>